<commit_message>
feat(main): add files lab-07
</commit_message>
<xml_diff>
--- a/labs/lab07/report/report.docx
+++ b/labs/lab07/report/report.docx
@@ -331,7 +331,7 @@
       </w:r>
     </w:p>
     <w:bookmarkEnd w:id="22"/>
-    <w:bookmarkStart w:id="103" w:name="выполнение-лабораторной-работы"/>
+    <w:bookmarkStart w:id="104" w:name="выполнение-лабораторной-работы"/>
     <w:p>
       <w:pPr>
         <w:pStyle w:val="Heading1"/>
@@ -1639,7 +1639,7 @@
       </w:r>
     </w:p>
     <w:bookmarkEnd w:id="56"/>
-    <w:bookmarkStart w:id="77" w:name="изучение-структуры-файлов-листинга"/>
+    <w:bookmarkStart w:id="78" w:name="изучение-структуры-файлов-листинга"/>
     <w:p>
       <w:pPr>
         <w:pStyle w:val="Heading2"/>
@@ -1996,83 +1996,20 @@
       <w:r>
         <w:drawing>
           <wp:inline>
-            <wp:extent cx="3733800" cy="166802"/>
+            <wp:extent cx="3733800" cy="135282"/>
             <wp:effectExtent b="0" l="0" r="0" t="0"/>
-            <wp:docPr descr="Третья строка" title="fig:" id="69" name="Picture"/>
+            <wp:docPr descr="Третья строка" title="fig:" id="70" name="Picture"/>
             <a:graphic>
               <a:graphicData uri="http://schemas.openxmlformats.org/drawingml/2006/picture">
                 <pic:pic>
                   <pic:nvPicPr>
-                    <pic:cNvPr descr="image/15.png" id="70" name="Picture"/>
+                    <pic:cNvPr descr="image/16.png" id="71" name="Picture"/>
                     <pic:cNvPicPr>
                       <a:picLocks noChangeArrowheads="1" noChangeAspect="1"/>
                     </pic:cNvPicPr>
                   </pic:nvPicPr>
                   <pic:blipFill>
-                    <a:blip r:embed="rId66"/>
-                    <a:stretch>
-                      <a:fillRect/>
-                    </a:stretch>
-                  </pic:blipFill>
-                  <pic:spPr bwMode="auto">
-                    <a:xfrm>
-                      <a:off x="0" y="0"/>
-                      <a:ext cx="3733800" cy="166802"/>
-                    </a:xfrm>
-                    <a:prstGeom prst="rect">
-                      <a:avLst/>
-                    </a:prstGeom>
-                    <a:noFill/>
-                    <a:ln w="9525">
-                      <a:noFill/>
-                      <a:headEnd/>
-                      <a:tailEnd/>
-                    </a:ln>
-                  </pic:spPr>
-                </pic:pic>
-              </a:graphicData>
-            </a:graphic>
-          </wp:inline>
-        </w:drawing>
-      </w:r>
-    </w:p>
-    <w:p>
-      <w:pPr>
-        <w:pStyle w:val="ImageCaption"/>
-      </w:pPr>
-      <w:r>
-        <w:t xml:space="preserve">Третья строка</w:t>
-      </w:r>
-    </w:p>
-    <w:p>
-      <w:pPr>
-        <w:pStyle w:val="BodyText"/>
-      </w:pPr>
-      <w:r>
-        <w:t xml:space="preserve">Далее я открыл файл с программой lab7-2.asm и в инструкции с двумя операндами удалил один из них (рис. ??).</w:t>
-      </w:r>
-    </w:p>
-    <w:p>
-      <w:pPr>
-        <w:pStyle w:val="CaptionedFigure"/>
-      </w:pPr>
-      <w:r>
-        <w:drawing>
-          <wp:inline>
-            <wp:extent cx="3733800" cy="135282"/>
-            <wp:effectExtent b="0" l="0" r="0" t="0"/>
-            <wp:docPr descr="Удаление операнда" title="fig:" id="72" name="Picture"/>
-            <a:graphic>
-              <a:graphicData uri="http://schemas.openxmlformats.org/drawingml/2006/picture">
-                <pic:pic>
-                  <pic:nvPicPr>
-                    <pic:cNvPr descr="image/16.png" id="73" name="Picture"/>
-                    <pic:cNvPicPr>
-                      <a:picLocks noChangeArrowheads="1" noChangeAspect="1"/>
-                    </pic:cNvPicPr>
-                  </pic:nvPicPr>
-                  <pic:blipFill>
-                    <a:blip r:embed="rId71"/>
+                    <a:blip r:embed="rId69"/>
                     <a:stretch>
                       <a:fillRect/>
                     </a:stretch>
@@ -2104,7 +2041,7 @@
         <w:pStyle w:val="ImageCaption"/>
       </w:pPr>
       <w:r>
-        <w:t xml:space="preserve">Удаление операнда</w:t>
+        <w:t xml:space="preserve">Третья строка</w:t>
       </w:r>
     </w:p>
     <w:p>
@@ -2112,7 +2049,7 @@
         <w:pStyle w:val="BodyText"/>
       </w:pPr>
       <w:r>
-        <w:t xml:space="preserve">Выполняю трансляцию с получением файла листинга (рис. ??). Транслятор выводит ошибку при ассемблировании,даже указывая на номер строки, и файл листинга не создается.</w:t>
+        <w:t xml:space="preserve">Далее я открыл файл с программой lab7-2.asm и в инструкции с двумя операндами удалил один из них (рис. ??).</w:t>
       </w:r>
     </w:p>
     <w:p>
@@ -2124,18 +2061,18 @@
           <wp:inline>
             <wp:extent cx="3733800" cy="183629"/>
             <wp:effectExtent b="0" l="0" r="0" t="0"/>
-            <wp:docPr descr="Попытка создать файл листинга" title="fig:" id="75" name="Picture"/>
+            <wp:docPr descr="Удаление операнда" title="fig:" id="73" name="Picture"/>
             <a:graphic>
               <a:graphicData uri="http://schemas.openxmlformats.org/drawingml/2006/picture">
                 <pic:pic>
                   <pic:nvPicPr>
-                    <pic:cNvPr descr="image/17.png" id="76" name="Picture"/>
+                    <pic:cNvPr descr="image/17.png" id="74" name="Picture"/>
                     <pic:cNvPicPr>
                       <a:picLocks noChangeArrowheads="1" noChangeAspect="1"/>
                     </pic:cNvPicPr>
                   </pic:nvPicPr>
                   <pic:blipFill>
-                    <a:blip r:embed="rId74"/>
+                    <a:blip r:embed="rId72"/>
                     <a:stretch>
                       <a:fillRect/>
                     </a:stretch>
@@ -2167,34 +2104,15 @@
         <w:pStyle w:val="ImageCaption"/>
       </w:pPr>
       <w:r>
-        <w:t xml:space="preserve">Попытка создать файл листинга</w:t>
-      </w:r>
-    </w:p>
-    <w:bookmarkEnd w:id="77"/>
-    <w:bookmarkStart w:id="102" w:name="задания-для-самостоятельной-работы"/>
-    <w:p>
-      <w:pPr>
-        <w:pStyle w:val="Heading2"/>
-      </w:pPr>
-      <w:r>
-        <w:rPr>
-          <w:rStyle w:val="SectionNumber"/>
-        </w:rPr>
-        <w:t xml:space="preserve">4.3</w:t>
-      </w:r>
-      <w:r>
-        <w:tab/>
-      </w:r>
-      <w:r>
-        <w:t xml:space="preserve">Задания для самостоятельной работы</w:t>
-      </w:r>
-    </w:p>
-    <w:p>
-      <w:pPr>
-        <w:pStyle w:val="FirstParagraph"/>
-      </w:pPr>
-      <w:r>
-        <w:t xml:space="preserve">Создаю файл,в котором буду делать первое самостоятельное задание (рис. ??).</w:t>
+        <w:t xml:space="preserve">Удаление операнда</w:t>
+      </w:r>
+    </w:p>
+    <w:p>
+      <w:pPr>
+        <w:pStyle w:val="BodyText"/>
+      </w:pPr>
+      <w:r>
+        <w:t xml:space="preserve">Выполняю трансляцию с получением файла листинга (рис. ??). Транслятор выводит ошибку при ассемблировании,даже указывая на номер строки, и файл листинга не создается.</w:t>
       </w:r>
     </w:p>
     <w:p>
@@ -2204,20 +2122,102 @@
       <w:r>
         <w:drawing>
           <wp:inline>
-            <wp:extent cx="3733800" cy="203830"/>
+            <wp:extent cx="3733800" cy="345141"/>
             <wp:effectExtent b="0" l="0" r="0" t="0"/>
-            <wp:docPr descr="Создание файла" title="fig:" id="79" name="Picture"/>
+            <wp:docPr descr="Попытка создать файл листинга" title="fig:" id="76" name="Picture"/>
             <a:graphic>
               <a:graphicData uri="http://schemas.openxmlformats.org/drawingml/2006/picture">
                 <pic:pic>
                   <pic:nvPicPr>
-                    <pic:cNvPr descr="image/19.png" id="80" name="Picture"/>
+                    <pic:cNvPr descr="image/18.png" id="77" name="Picture"/>
                     <pic:cNvPicPr>
                       <a:picLocks noChangeArrowheads="1" noChangeAspect="1"/>
                     </pic:cNvPicPr>
                   </pic:nvPicPr>
                   <pic:blipFill>
-                    <a:blip r:embed="rId78"/>
+                    <a:blip r:embed="rId75"/>
+                    <a:stretch>
+                      <a:fillRect/>
+                    </a:stretch>
+                  </pic:blipFill>
+                  <pic:spPr bwMode="auto">
+                    <a:xfrm>
+                      <a:off x="0" y="0"/>
+                      <a:ext cx="3733800" cy="345141"/>
+                    </a:xfrm>
+                    <a:prstGeom prst="rect">
+                      <a:avLst/>
+                    </a:prstGeom>
+                    <a:noFill/>
+                    <a:ln w="9525">
+                      <a:noFill/>
+                      <a:headEnd/>
+                      <a:tailEnd/>
+                    </a:ln>
+                  </pic:spPr>
+                </pic:pic>
+              </a:graphicData>
+            </a:graphic>
+          </wp:inline>
+        </w:drawing>
+      </w:r>
+    </w:p>
+    <w:p>
+      <w:pPr>
+        <w:pStyle w:val="ImageCaption"/>
+      </w:pPr>
+      <w:r>
+        <w:t xml:space="preserve">Попытка создать файл листинга</w:t>
+      </w:r>
+    </w:p>
+    <w:bookmarkEnd w:id="78"/>
+    <w:bookmarkStart w:id="103" w:name="задания-для-самостоятельной-работы"/>
+    <w:p>
+      <w:pPr>
+        <w:pStyle w:val="Heading2"/>
+      </w:pPr>
+      <w:r>
+        <w:rPr>
+          <w:rStyle w:val="SectionNumber"/>
+        </w:rPr>
+        <w:t xml:space="preserve">4.3</w:t>
+      </w:r>
+      <w:r>
+        <w:tab/>
+      </w:r>
+      <w:r>
+        <w:t xml:space="preserve">Задания для самостоятельной работы</w:t>
+      </w:r>
+    </w:p>
+    <w:p>
+      <w:pPr>
+        <w:pStyle w:val="FirstParagraph"/>
+      </w:pPr>
+      <w:r>
+        <w:t xml:space="preserve">Создаю файл,в котором буду делать первое самостоятельное задание (рис. ??).</w:t>
+      </w:r>
+    </w:p>
+    <w:p>
+      <w:pPr>
+        <w:pStyle w:val="CaptionedFigure"/>
+      </w:pPr>
+      <w:r>
+        <w:drawing>
+          <wp:inline>
+            <wp:extent cx="3733800" cy="203830"/>
+            <wp:effectExtent b="0" l="0" r="0" t="0"/>
+            <wp:docPr descr="Создание файла" title="fig:" id="80" name="Picture"/>
+            <a:graphic>
+              <a:graphicData uri="http://schemas.openxmlformats.org/drawingml/2006/picture">
+                <pic:pic>
+                  <pic:nvPicPr>
+                    <pic:cNvPr descr="image/19.png" id="81" name="Picture"/>
+                    <pic:cNvPicPr>
+                      <a:picLocks noChangeArrowheads="1" noChangeAspect="1"/>
+                    </pic:cNvPicPr>
+                  </pic:nvPicPr>
+                  <pic:blipFill>
+                    <a:blip r:embed="rId79"/>
                     <a:stretch>
                       <a:fillRect/>
                     </a:stretch>
@@ -2269,18 +2269,18 @@
           <wp:inline>
             <wp:extent cx="3733800" cy="6305593"/>
             <wp:effectExtent b="0" l="0" r="0" t="0"/>
-            <wp:docPr descr="Редактирование программы" title="fig:" id="82" name="Picture"/>
+            <wp:docPr descr="Редактирование программы" title="fig:" id="83" name="Picture"/>
             <a:graphic>
               <a:graphicData uri="http://schemas.openxmlformats.org/drawingml/2006/picture">
                 <pic:pic>
                   <pic:nvPicPr>
-                    <pic:cNvPr descr="image/20.png" id="83" name="Picture"/>
+                    <pic:cNvPr descr="image/20.png" id="84" name="Picture"/>
                     <pic:cNvPicPr>
                       <a:picLocks noChangeArrowheads="1" noChangeAspect="1"/>
                     </pic:cNvPicPr>
                   </pic:nvPicPr>
                   <pic:blipFill>
-                    <a:blip r:embed="rId81"/>
+                    <a:blip r:embed="rId82"/>
                     <a:stretch>
                       <a:fillRect/>
                     </a:stretch>
@@ -3444,18 +3444,18 @@
           <wp:inline>
             <wp:extent cx="3733800" cy="601344"/>
             <wp:effectExtent b="0" l="0" r="0" t="0"/>
-            <wp:docPr descr="Запуск программы" title="fig:" id="85" name="Picture"/>
+            <wp:docPr descr="Запуск программы" title="fig:" id="86" name="Picture"/>
             <a:graphic>
               <a:graphicData uri="http://schemas.openxmlformats.org/drawingml/2006/picture">
                 <pic:pic>
                   <pic:nvPicPr>
-                    <pic:cNvPr descr="image/21.png" id="86" name="Picture"/>
+                    <pic:cNvPr descr="image/21.png" id="87" name="Picture"/>
                     <pic:cNvPicPr>
                       <a:picLocks noChangeArrowheads="1" noChangeAspect="1"/>
                     </pic:cNvPicPr>
                   </pic:nvPicPr>
                   <pic:blipFill>
-                    <a:blip r:embed="rId84"/>
+                    <a:blip r:embed="rId85"/>
                     <a:stretch>
                       <a:fillRect/>
                     </a:stretch>
@@ -3507,18 +3507,18 @@
           <wp:inline>
             <wp:extent cx="3733800" cy="203830"/>
             <wp:effectExtent b="0" l="0" r="0" t="0"/>
-            <wp:docPr descr="Создание файла" title="fig:" id="88" name="Picture"/>
+            <wp:docPr descr="Создание файла" title="fig:" id="89" name="Picture"/>
             <a:graphic>
               <a:graphicData uri="http://schemas.openxmlformats.org/drawingml/2006/picture">
                 <pic:pic>
                   <pic:nvPicPr>
-                    <pic:cNvPr descr="image/22.png" id="89" name="Picture"/>
+                    <pic:cNvPr descr="image/22.png" id="90" name="Picture"/>
                     <pic:cNvPicPr>
                       <a:picLocks noChangeArrowheads="1" noChangeAspect="1"/>
                     </pic:cNvPicPr>
                   </pic:nvPicPr>
                   <pic:blipFill>
-                    <a:blip r:embed="rId87"/>
+                    <a:blip r:embed="rId88"/>
                     <a:stretch>
                       <a:fillRect/>
                     </a:stretch>
@@ -3570,18 +3570,18 @@
           <wp:inline>
             <wp:extent cx="3733800" cy="6297561"/>
             <wp:effectExtent b="0" l="0" r="0" t="0"/>
-            <wp:docPr descr="Редактирование программы" title="fig:" id="91" name="Picture"/>
+            <wp:docPr descr="Редактирование программы" title="fig:" id="92" name="Picture"/>
             <a:graphic>
               <a:graphicData uri="http://schemas.openxmlformats.org/drawingml/2006/picture">
                 <pic:pic>
                   <pic:nvPicPr>
-                    <pic:cNvPr descr="image/23.png" id="92" name="Picture"/>
+                    <pic:cNvPr descr="image/23.png" id="93" name="Picture"/>
                     <pic:cNvPicPr>
                       <a:picLocks noChangeArrowheads="1" noChangeAspect="1"/>
                     </pic:cNvPicPr>
                   </pic:nvPicPr>
                   <pic:blipFill>
-                    <a:blip r:embed="rId90"/>
+                    <a:blip r:embed="rId91"/>
                     <a:stretch>
                       <a:fillRect/>
                     </a:stretch>
@@ -4826,18 +4826,18 @@
           <wp:inline>
             <wp:extent cx="3733800" cy="267934"/>
             <wp:effectExtent b="0" l="0" r="0" t="0"/>
-            <wp:docPr descr="Создание объектного файла" title="fig:" id="94" name="Picture"/>
+            <wp:docPr descr="Создание объектного файла" title="fig:" id="95" name="Picture"/>
             <a:graphic>
               <a:graphicData uri="http://schemas.openxmlformats.org/drawingml/2006/picture">
                 <pic:pic>
                   <pic:nvPicPr>
-                    <pic:cNvPr descr="image/24.png" id="95" name="Picture"/>
+                    <pic:cNvPr descr="image/24.png" id="96" name="Picture"/>
                     <pic:cNvPicPr>
                       <a:picLocks noChangeArrowheads="1" noChangeAspect="1"/>
                     </pic:cNvPicPr>
                   </pic:nvPicPr>
                   <pic:blipFill>
-                    <a:blip r:embed="rId93"/>
+                    <a:blip r:embed="rId94"/>
                     <a:stretch>
                       <a:fillRect/>
                     </a:stretch>
@@ -4889,18 +4889,18 @@
           <wp:inline>
             <wp:extent cx="3733800" cy="607827"/>
             <wp:effectExtent b="0" l="0" r="0" t="0"/>
-            <wp:docPr descr="Запуск и проверка программы" title="fig:" id="97" name="Picture"/>
+            <wp:docPr descr="Запуск и проверка программы" title="fig:" id="98" name="Picture"/>
             <a:graphic>
               <a:graphicData uri="http://schemas.openxmlformats.org/drawingml/2006/picture">
                 <pic:pic>
                   <pic:nvPicPr>
-                    <pic:cNvPr descr="image/25.png" id="98" name="Picture"/>
+                    <pic:cNvPr descr="image/25.png" id="99" name="Picture"/>
                     <pic:cNvPicPr>
                       <a:picLocks noChangeArrowheads="1" noChangeAspect="1"/>
                     </pic:cNvPicPr>
                   </pic:nvPicPr>
                   <pic:blipFill>
-                    <a:blip r:embed="rId96"/>
+                    <a:blip r:embed="rId97"/>
                     <a:stretch>
                       <a:fillRect/>
                     </a:stretch>
@@ -4952,18 +4952,18 @@
           <wp:inline>
             <wp:extent cx="3733800" cy="534354"/>
             <wp:effectExtent b="0" l="0" r="0" t="0"/>
-            <wp:docPr descr="Повторная проверка программы" title="fig:" id="100" name="Picture"/>
+            <wp:docPr descr="Повторная проверка программы" title="fig:" id="101" name="Picture"/>
             <a:graphic>
               <a:graphicData uri="http://schemas.openxmlformats.org/drawingml/2006/picture">
                 <pic:pic>
                   <pic:nvPicPr>
-                    <pic:cNvPr descr="image/26.png" id="101" name="Picture"/>
+                    <pic:cNvPr descr="image/26.png" id="102" name="Picture"/>
                     <pic:cNvPicPr>
                       <a:picLocks noChangeArrowheads="1" noChangeAspect="1"/>
                     </pic:cNvPicPr>
                   </pic:nvPicPr>
                   <pic:blipFill>
-                    <a:blip r:embed="rId99"/>
+                    <a:blip r:embed="rId100"/>
                     <a:stretch>
                       <a:fillRect/>
                     </a:stretch>
@@ -4998,9 +4998,9 @@
         <w:t xml:space="preserve">Повторная проверка программы</w:t>
       </w:r>
     </w:p>
-    <w:bookmarkEnd w:id="102"/>
     <w:bookmarkEnd w:id="103"/>
-    <w:bookmarkStart w:id="104" w:name="выводы"/>
+    <w:bookmarkEnd w:id="104"/>
+    <w:bookmarkStart w:id="105" w:name="выводы"/>
     <w:p>
       <w:pPr>
         <w:pStyle w:val="Heading1"/>
@@ -5026,8 +5026,8 @@
         <w:t xml:space="preserve">В этой работе я научился работать с переходами в NASM, разобрался со структурой листинговых файлов и научился применять эти знания для написания программ.</w:t>
       </w:r>
     </w:p>
-    <w:bookmarkEnd w:id="104"/>
-    <w:bookmarkStart w:id="105" w:name="список-литературы"/>
+    <w:bookmarkEnd w:id="105"/>
+    <w:bookmarkStart w:id="106" w:name="список-литературы"/>
     <w:p>
       <w:pPr>
         <w:pStyle w:val="Heading1"/>
@@ -5053,7 +5053,7 @@
         <w:t xml:space="preserve">Лабораторная работа №7.</w:t>
       </w:r>
     </w:p>
-    <w:bookmarkEnd w:id="105"/>
+    <w:bookmarkEnd w:id="106"/>
     <w:sectPr/>
   </w:body>
 </w:document>

</xml_diff>